<commit_message>
Acta de reunion #9 y manuales agregados a la landing page
</commit_message>
<xml_diff>
--- a/Documentación/Actas de Reuniones/ActaNo_8.docx
+++ b/Documentación/Actas de Reuniones/ActaNo_8.docx
@@ -1,6 +1,6 @@
 
 <file path=word/document.xml><?xml version="1.0" encoding="utf-8"?>
-<w:document xmlns:wpc="http://schemas.microsoft.com/office/word/2010/wordprocessingCanvas" xmlns:cx="http://schemas.microsoft.com/office/drawing/2014/chartex" xmlns:mc="http://schemas.openxmlformats.org/markup-compatibility/2006" xmlns:o="urn:schemas-microsoft-com:office:office" xmlns:r="http://schemas.openxmlformats.org/officeDocument/2006/relationships" xmlns:m="http://schemas.openxmlformats.org/officeDocument/2006/math" xmlns:v="urn:schemas-microsoft-com:vml" xmlns:wp14="http://schemas.microsoft.com/office/word/2010/wordprocessingDrawing" xmlns:wp="http://schemas.openxmlformats.org/drawingml/2006/wordprocessingDrawing" xmlns:w10="urn:schemas-microsoft-com:office:word" xmlns:w="http://schemas.openxmlformats.org/wordprocessingml/2006/main" xmlns:w14="http://schemas.microsoft.com/office/word/2010/wordml" xmlns:w15="http://schemas.microsoft.com/office/word/2012/wordml" xmlns:w16se="http://schemas.microsoft.com/office/word/2015/wordml/symex" xmlns:wpg="http://schemas.microsoft.com/office/word/2010/wordprocessingGroup" xmlns:wpi="http://schemas.microsoft.com/office/word/2010/wordprocessingInk" xmlns:wne="http://schemas.microsoft.com/office/word/2006/wordml" xmlns:wps="http://schemas.microsoft.com/office/word/2010/wordprocessingShape" mc:Ignorable="w14 w15 w16se wp14">
+<w:document xmlns:wpc="http://schemas.microsoft.com/office/word/2010/wordprocessingCanvas" xmlns:mc="http://schemas.openxmlformats.org/markup-compatibility/2006" xmlns:o="urn:schemas-microsoft-com:office:office" xmlns:r="http://schemas.openxmlformats.org/officeDocument/2006/relationships" xmlns:m="http://schemas.openxmlformats.org/officeDocument/2006/math" xmlns:v="urn:schemas-microsoft-com:vml" xmlns:wp14="http://schemas.microsoft.com/office/word/2010/wordprocessingDrawing" xmlns:wp="http://schemas.openxmlformats.org/drawingml/2006/wordprocessingDrawing" xmlns:w10="urn:schemas-microsoft-com:office:word" xmlns:w="http://schemas.openxmlformats.org/wordprocessingml/2006/main" xmlns:w14="http://schemas.microsoft.com/office/word/2010/wordml" xmlns:w15="http://schemas.microsoft.com/office/word/2012/wordml" xmlns:wpg="http://schemas.microsoft.com/office/word/2010/wordprocessingGroup" xmlns:wpi="http://schemas.microsoft.com/office/word/2010/wordprocessingInk" xmlns:wne="http://schemas.microsoft.com/office/word/2006/wordml" xmlns:wps="http://schemas.microsoft.com/office/word/2010/wordprocessingShape" mc:Ignorable="w14 w15 wp14">
   <w:body>
     <w:tbl>
       <w:tblPr>
@@ -839,6 +839,7 @@
                 <w:b/>
               </w:rPr>
             </w:pPr>
+            <w:bookmarkStart w:id="0" w:name="_GoBack" w:colFirst="2" w:colLast="2"/>
             <w:r>
               <w:rPr>
                 <w:rFonts w:ascii="Arial Narrow" w:hAnsi="Arial Narrow"/>
@@ -900,25 +901,12 @@
             <w:shd w:val="clear" w:color="auto" w:fill="auto"/>
           </w:tcPr>
           <w:p>
-            <w:pPr>
-              <w:rPr>
-                <w:rFonts w:ascii="Arial Narrow" w:hAnsi="Arial Narrow"/>
-                <w:b/>
-              </w:rPr>
-            </w:pPr>
-            <w:r>
-              <w:rPr>
-                <w:rFonts w:ascii="Arial Narrow" w:hAnsi="Arial Narrow"/>
-                <w:b/>
-              </w:rPr>
-              <w:t>20</w:t>
-            </w:r>
-            <w:r>
-              <w:rPr>
-                <w:rFonts w:ascii="Arial Narrow" w:hAnsi="Arial Narrow"/>
-                <w:b/>
-              </w:rPr>
-              <w:t>/08/2020</w:t>
+            <w:r>
+              <w:rPr>
+                <w:rFonts w:ascii="Arial Narrow" w:hAnsi="Arial Narrow"/>
+                <w:b/>
+              </w:rPr>
+              <w:t>08/09/2020</w:t>
             </w:r>
           </w:p>
         </w:tc>
@@ -985,25 +973,12 @@
             <w:shd w:val="clear" w:color="auto" w:fill="auto"/>
           </w:tcPr>
           <w:p>
-            <w:pPr>
-              <w:rPr>
-                <w:rFonts w:ascii="Arial Narrow" w:hAnsi="Arial Narrow"/>
-                <w:b/>
-              </w:rPr>
-            </w:pPr>
-            <w:r>
-              <w:rPr>
-                <w:rFonts w:ascii="Arial Narrow" w:hAnsi="Arial Narrow"/>
-                <w:b/>
-              </w:rPr>
-              <w:t>20</w:t>
-            </w:r>
-            <w:r>
-              <w:rPr>
-                <w:rFonts w:ascii="Arial Narrow" w:hAnsi="Arial Narrow"/>
-                <w:b/>
-              </w:rPr>
-              <w:t>/08/2020</w:t>
+            <w:r>
+              <w:rPr>
+                <w:rFonts w:ascii="Arial Narrow" w:hAnsi="Arial Narrow"/>
+                <w:b/>
+              </w:rPr>
+              <w:t>08/09/2020</w:t>
             </w:r>
           </w:p>
         </w:tc>
@@ -1063,25 +1038,12 @@
             <w:shd w:val="clear" w:color="auto" w:fill="auto"/>
           </w:tcPr>
           <w:p>
-            <w:pPr>
-              <w:rPr>
-                <w:rFonts w:ascii="Arial Narrow" w:hAnsi="Arial Narrow"/>
-                <w:b/>
-              </w:rPr>
-            </w:pPr>
-            <w:r>
-              <w:rPr>
-                <w:rFonts w:ascii="Arial Narrow" w:hAnsi="Arial Narrow"/>
-                <w:b/>
-              </w:rPr>
-              <w:t>20</w:t>
-            </w:r>
-            <w:r>
-              <w:rPr>
-                <w:rFonts w:ascii="Arial Narrow" w:hAnsi="Arial Narrow"/>
-                <w:b/>
-              </w:rPr>
-              <w:t>/08/2020</w:t>
+            <w:r>
+              <w:rPr>
+                <w:rFonts w:ascii="Arial Narrow" w:hAnsi="Arial Narrow"/>
+                <w:b/>
+              </w:rPr>
+              <w:t>08/09/2020</w:t>
             </w:r>
           </w:p>
         </w:tc>
@@ -1164,25 +1126,12 @@
             <w:shd w:val="clear" w:color="auto" w:fill="auto"/>
           </w:tcPr>
           <w:p>
-            <w:pPr>
-              <w:rPr>
-                <w:rFonts w:ascii="Arial Narrow" w:hAnsi="Arial Narrow"/>
-                <w:b/>
-              </w:rPr>
-            </w:pPr>
-            <w:r>
-              <w:rPr>
-                <w:rFonts w:ascii="Arial Narrow" w:hAnsi="Arial Narrow"/>
-                <w:b/>
-              </w:rPr>
-              <w:t>20</w:t>
-            </w:r>
-            <w:r>
-              <w:rPr>
-                <w:rFonts w:ascii="Arial Narrow" w:hAnsi="Arial Narrow"/>
-                <w:b/>
-              </w:rPr>
-              <w:t>/08/2020</w:t>
+            <w:r>
+              <w:rPr>
+                <w:rFonts w:ascii="Arial Narrow" w:hAnsi="Arial Narrow"/>
+                <w:b/>
+              </w:rPr>
+              <w:t>08/09/2020</w:t>
             </w:r>
           </w:p>
         </w:tc>
@@ -1249,18 +1198,12 @@
             <w:shd w:val="clear" w:color="auto" w:fill="auto"/>
           </w:tcPr>
           <w:p>
-            <w:pPr>
-              <w:rPr>
-                <w:rFonts w:ascii="Arial Narrow" w:hAnsi="Arial Narrow"/>
-                <w:b/>
-              </w:rPr>
-            </w:pPr>
-            <w:r>
-              <w:rPr>
-                <w:rFonts w:ascii="Arial Narrow" w:hAnsi="Arial Narrow"/>
-                <w:b/>
-              </w:rPr>
-              <w:t>20/08/2020</w:t>
+            <w:r>
+              <w:rPr>
+                <w:rFonts w:ascii="Arial Narrow" w:hAnsi="Arial Narrow"/>
+                <w:b/>
+              </w:rPr>
+              <w:t>08/09/2020</w:t>
             </w:r>
           </w:p>
         </w:tc>
@@ -1345,22 +1288,17 @@
             <w:shd w:val="clear" w:color="auto" w:fill="auto"/>
           </w:tcPr>
           <w:p>
-            <w:pPr>
-              <w:rPr>
-                <w:rFonts w:ascii="Arial Narrow" w:hAnsi="Arial Narrow"/>
-                <w:b/>
-              </w:rPr>
-            </w:pPr>
-            <w:r>
-              <w:rPr>
-                <w:rFonts w:ascii="Arial Narrow" w:hAnsi="Arial Narrow"/>
-                <w:b/>
-              </w:rPr>
-              <w:t>20/08/2020</w:t>
+            <w:r>
+              <w:rPr>
+                <w:rFonts w:ascii="Arial Narrow" w:hAnsi="Arial Narrow"/>
+                <w:b/>
+              </w:rPr>
+              <w:t>08/09/2020</w:t>
             </w:r>
           </w:p>
         </w:tc>
       </w:tr>
+      <w:bookmarkEnd w:id="0"/>
       <w:tr>
         <w:trPr>
           <w:trHeight w:val="404"/>
@@ -1644,8 +1582,6 @@
               </w:rPr>
               <w:t>PRENDIZ</w:t>
             </w:r>
-            <w:bookmarkStart w:id="0" w:name="_GoBack"/>
-            <w:bookmarkEnd w:id="0"/>
           </w:p>
         </w:tc>
         <w:tc>
@@ -1939,7 +1875,7 @@
 </file>
 
 <file path=word/numbering.xml><?xml version="1.0" encoding="utf-8"?>
-<w:numbering xmlns:wpc="http://schemas.microsoft.com/office/word/2010/wordprocessingCanvas" xmlns:cx="http://schemas.microsoft.com/office/drawing/2014/chartex" xmlns:mc="http://schemas.openxmlformats.org/markup-compatibility/2006" xmlns:o="urn:schemas-microsoft-com:office:office" xmlns:r="http://schemas.openxmlformats.org/officeDocument/2006/relationships" xmlns:m="http://schemas.openxmlformats.org/officeDocument/2006/math" xmlns:v="urn:schemas-microsoft-com:vml" xmlns:wp14="http://schemas.microsoft.com/office/word/2010/wordprocessingDrawing" xmlns:wp="http://schemas.openxmlformats.org/drawingml/2006/wordprocessingDrawing" xmlns:w10="urn:schemas-microsoft-com:office:word" xmlns:w="http://schemas.openxmlformats.org/wordprocessingml/2006/main" xmlns:w14="http://schemas.microsoft.com/office/word/2010/wordml" xmlns:w15="http://schemas.microsoft.com/office/word/2012/wordml" xmlns:w16se="http://schemas.microsoft.com/office/word/2015/wordml/symex" xmlns:wpg="http://schemas.microsoft.com/office/word/2010/wordprocessingGroup" xmlns:wpi="http://schemas.microsoft.com/office/word/2010/wordprocessingInk" xmlns:wne="http://schemas.microsoft.com/office/word/2006/wordml" xmlns:wps="http://schemas.microsoft.com/office/word/2010/wordprocessingShape" mc:Ignorable="w14 w15 w16se wp14">
+<w:numbering xmlns:wpc="http://schemas.microsoft.com/office/word/2010/wordprocessingCanvas" xmlns:mc="http://schemas.openxmlformats.org/markup-compatibility/2006" xmlns:o="urn:schemas-microsoft-com:office:office" xmlns:r="http://schemas.openxmlformats.org/officeDocument/2006/relationships" xmlns:m="http://schemas.openxmlformats.org/officeDocument/2006/math" xmlns:v="urn:schemas-microsoft-com:vml" xmlns:wp14="http://schemas.microsoft.com/office/word/2010/wordprocessingDrawing" xmlns:wp="http://schemas.openxmlformats.org/drawingml/2006/wordprocessingDrawing" xmlns:w10="urn:schemas-microsoft-com:office:word" xmlns:w="http://schemas.openxmlformats.org/wordprocessingml/2006/main" xmlns:w14="http://schemas.microsoft.com/office/word/2010/wordml" xmlns:w15="http://schemas.microsoft.com/office/word/2012/wordml" xmlns:wpg="http://schemas.microsoft.com/office/word/2010/wordprocessingGroup" xmlns:wpi="http://schemas.microsoft.com/office/word/2010/wordprocessingInk" xmlns:wne="http://schemas.microsoft.com/office/word/2006/wordml" xmlns:wps="http://schemas.microsoft.com/office/word/2010/wordprocessingShape" mc:Ignorable="w14 w15 wp14">
   <w:abstractNum w:abstractNumId="0" w15:restartNumberingAfterBreak="0">
     <w:nsid w:val="78C90E3A"/>
     <w:multiLevelType w:val="hybridMultilevel"/>
@@ -2036,7 +1972,7 @@
 </file>
 
 <file path=word/styles.xml><?xml version="1.0" encoding="utf-8"?>
-<w:styles xmlns:mc="http://schemas.openxmlformats.org/markup-compatibility/2006" xmlns:r="http://schemas.openxmlformats.org/officeDocument/2006/relationships" xmlns:w="http://schemas.openxmlformats.org/wordprocessingml/2006/main" xmlns:w14="http://schemas.microsoft.com/office/word/2010/wordml" xmlns:w15="http://schemas.microsoft.com/office/word/2012/wordml" xmlns:w16se="http://schemas.microsoft.com/office/word/2015/wordml/symex" mc:Ignorable="w14 w15 w16se">
+<w:styles xmlns:mc="http://schemas.openxmlformats.org/markup-compatibility/2006" xmlns:r="http://schemas.openxmlformats.org/officeDocument/2006/relationships" xmlns:w="http://schemas.openxmlformats.org/wordprocessingml/2006/main" xmlns:w14="http://schemas.microsoft.com/office/word/2010/wordml" xmlns:w15="http://schemas.microsoft.com/office/word/2012/wordml" mc:Ignorable="w14 w15">
   <w:docDefaults>
     <w:rPrDefault>
       <w:rPr>

</xml_diff>